<commit_message>
Added names to raport
</commit_message>
<xml_diff>
--- a/raport-koncowy.docx
+++ b/raport-koncowy.docx
@@ -79,7 +79,13 @@
           <w:lang w:val="pl-PL"/>
         </w:rPr>
         <w:br/>
-        <w:t>xxxx xxxx 111111</w:t>
+      </w:r>
+      <w:r>
+        <w:rPr>
+          <w:bCs/>
+          <w:lang w:val="pl-PL"/>
+        </w:rPr>
+        <w:t>Jakub Konkel 187207</w:t>
       </w:r>
     </w:p>
     <w:p>

</xml_diff>

<commit_message>
Added path length console.print
</commit_message>
<xml_diff>
--- a/raport-koncowy.docx
+++ b/raport-koncowy.docx
@@ -163,7 +163,19 @@
         <w:rPr>
           <w:lang w:val="pl-PL"/>
         </w:rPr>
-        <w:t>- Wyznaczanie trasy między dwoma punktami i obliczanie jej kosztu na podstawie cen paliwa i spalania samochodu.</w:t>
+        <w:t>- Wyznaczanie trasy między dwoma punktami</w:t>
+      </w:r>
+      <w:r>
+        <w:rPr>
+          <w:lang w:val="pl-PL"/>
+        </w:rPr>
+        <w:t xml:space="preserve"> i liczenie jej kosztu na podstawie spalania samochodu</w:t>
+      </w:r>
+      <w:r>
+        <w:rPr>
+          <w:lang w:val="pl-PL"/>
+        </w:rPr>
+        <w:t>.</w:t>
       </w:r>
     </w:p>
     <w:p>

</xml_diff>